<commit_message>
New translations email t-1 [template] partner email – if rsvp no.docx (Arabic)
</commit_message>
<xml_diff>
--- a/public/email/crowdin/translations/ar/Email T-1 [TEMPLATE] Partner email – if RSVP no.docx
+++ b/public/email/crowdin/translations/ar/Email T-1 [TEMPLATE] Partner email – if RSVP no.docx
@@ -18,7 +18,7 @@
             <w:u w:val="single"/>
             <w:rtl/>
           </w:rPr>
-          <w:t>English</w:t>
+          <w:t>الإنجليزية</w:t>
         </w:r>
       </w:hyperlink>
       <w:r>
@@ -26,7 +26,7 @@
           <w:color w:val="ff0000"/>
           <w:rtl/>
         </w:rPr>
-        <w:t xml:space="preserve"> / Portuguese / French / Thai / Vietnamese / Spanish</w:t>
+        <w:t xml:space="preserve"> /البرتغالية/الفرنسية/التايلندية/الفيتنامية/الإسبانية</w:t>
       </w:r>
     </w:p>
     <w:p>
@@ -53,7 +53,7 @@
         <w:rPr>
           <w:rtl/>
         </w:rPr>
-        <w:t>English</w:t>
+        <w:t>الإنجليزية</w:t>
       </w:r>
     </w:p>
     <w:p>
@@ -108,7 +108,7 @@
                 <w:b w:val="1"/>
                 <w:rtl/>
               </w:rPr>
-              <w:t>Brief</w:t>
+              <w:t>المضمون</w:t>
             </w:r>
             <w:r>
               <w:rPr>
@@ -127,7 +127,7 @@
               <w:rPr>
                 <w:rtl/>
               </w:rPr>
-              <w:t xml:space="preserve">An email sent to partners in the target country who have RSVPed no. It will be sent via customer.io</w:t>
+              <w:t xml:space="preserve">An email sent to partners in the target country who have RSVPed no. سيتم إرسالها عبر customer.io</w:t>
             </w:r>
           </w:p>
           <w:p>
@@ -148,7 +148,7 @@
                 <w:b w:val="1"/>
                 <w:rtl/>
               </w:rPr>
-              <w:t xml:space="preserve">Target audience</w:t>
+              <w:t xml:space="preserve">الجمهور المستهدف</w:t>
             </w:r>
             <w:r>
               <w:rPr>
@@ -362,7 +362,7 @@
         <w:rPr>
           <w:rtl/>
         </w:rPr>
-        <w:t xml:space="preserve">If you have any questions, please contact us via </w:t>
+        <w:t xml:space="preserve">إذا كانت لديك أي أسئلة، فاتصل بنا:  </w:t>
       </w:r>
       <w:hyperlink r:id="rId7">
         <w:r>
@@ -371,7 +371,7 @@
             <w:u w:val="single"/>
             <w:rtl/>
           </w:rPr>
-          <w:t xml:space="preserve">live chat</w:t>
+          <w:t xml:space="preserve">الدردشة الحية</w:t>
         </w:r>
       </w:hyperlink>
       <w:r>
@@ -406,7 +406,7 @@
         <w:rPr>
           <w:rtl/>
         </w:rPr>
-        <w:t xml:space="preserve">If you have any questions, please contact your country manager, </w:t>
+        <w:t xml:space="preserve">إذا كانت لديك أي أسئلة، فيُرجى الاتصال بمدير بلدك  </w:t>
       </w:r>
       <w:r>
         <w:rPr>
@@ -506,7 +506,7 @@
         <w:rPr>
           <w:rtl/>
         </w:rPr>
-        <w:t xml:space="preserve">choose either one</w:t>
+        <w:t xml:space="preserve">اختر أيًا منهما</w:t>
       </w:r>
     </w:p>
   </w:comment>

</xml_diff>